<commit_message>
resum fet fins a emmagatzematge(inclòs)
</commit_message>
<xml_diff>
--- a/resum.docx
+++ b/resum.docx
@@ -4861,22 +4861,372 @@
         </w:rPr>
         <w:t xml:space="preserve"> </w:t>
       </w:r>
-      <w:proofErr w:type="spellStart"/>
-      <w:r>
-        <w:rPr>
-          <w:lang w:val="ca-ES"/>
-        </w:rPr>
-        <w:t>diapo</w:t>
-      </w:r>
-      <w:proofErr w:type="spellEnd"/>
-      <w:r>
-        <w:rPr>
-          <w:lang w:val="ca-ES"/>
-        </w:rPr>
-        <w:t xml:space="preserve"> 36</w:t>
+      <w:r>
+        <w:rPr>
+          <w:lang w:val="ca-ES"/>
+        </w:rPr>
+        <w:t xml:space="preserve">com el RAID 5 però té un segon esquema de redundància distribuït pels discos, per tant té una tolerància molt alta. Pot recuperar </w:t>
+      </w:r>
+      <w:proofErr w:type="spellStart"/>
+      <w:r>
+        <w:rPr>
+          <w:lang w:val="ca-ES"/>
+        </w:rPr>
+        <w:t>info</w:t>
+      </w:r>
+      <w:proofErr w:type="spellEnd"/>
+      <w:r>
+        <w:rPr>
+          <w:lang w:val="ca-ES"/>
+        </w:rPr>
+        <w:t xml:space="preserve"> encara que fallin 2 discs. Escriptures costoses (3 lectures i 3 escriptures).</w:t>
+      </w:r>
+    </w:p>
+    <w:p>
+      <w:pPr>
+        <w:jc w:val="both"/>
+        <w:rPr>
+          <w:lang w:val="ca-ES"/>
+        </w:rPr>
+      </w:pPr>
+      <w:r>
+        <w:rPr>
+          <w:b/>
+          <w:bCs/>
+          <w:lang w:val="ca-ES"/>
+        </w:rPr>
+        <w:t xml:space="preserve">Fiabilitat </w:t>
+      </w:r>
+      <w:proofErr w:type="spellStart"/>
+      <w:r>
+        <w:rPr>
+          <w:b/>
+          <w:bCs/>
+          <w:lang w:val="ca-ES"/>
+        </w:rPr>
+        <w:t>RAIDs</w:t>
+      </w:r>
+      <w:proofErr w:type="spellEnd"/>
+      <w:r>
+        <w:rPr>
+          <w:b/>
+          <w:bCs/>
+          <w:lang w:val="ca-ES"/>
+        </w:rPr>
+        <w:t>:</w:t>
+      </w:r>
+      <w:r>
+        <w:rPr>
+          <w:b/>
+          <w:bCs/>
+          <w:lang w:val="ca-ES"/>
+        </w:rPr>
+        <w:t xml:space="preserve"> </w:t>
+      </w:r>
+      <w:r>
+        <w:rPr>
+          <w:lang w:val="ca-ES"/>
+        </w:rPr>
+        <w:t xml:space="preserve">temps entre fallo de 1 disc </w:t>
+      </w:r>
+      <w:r>
+        <w:rPr>
+          <w:lang w:val="ca-ES"/>
+        </w:rPr>
+        <w:sym w:font="Wingdings" w:char="F0E0"/>
+      </w:r>
+      <w:r>
+        <w:rPr>
+          <w:lang w:val="ca-ES"/>
+        </w:rPr>
+        <w:t xml:space="preserve"> p = 1 – e</w:t>
+      </w:r>
+      <w:r>
+        <w:rPr>
+          <w:vertAlign w:val="superscript"/>
+          <w:lang w:val="ca-ES"/>
+        </w:rPr>
+        <w:t>-</w:t>
+      </w:r>
+      <w:r>
+        <w:rPr>
+          <w:vertAlign w:val="superscript"/>
+          <w:lang w:val="ca-ES"/>
+        </w:rPr>
+        <w:t xml:space="preserve"> λ </w:t>
+      </w:r>
+      <w:r>
+        <w:rPr>
+          <w:vertAlign w:val="superscript"/>
+          <w:lang w:val="ca-ES"/>
+        </w:rPr>
+        <w:t xml:space="preserve">t </w:t>
+      </w:r>
+      <w:r>
+        <w:rPr>
+          <w:lang w:val="ca-ES"/>
+        </w:rPr>
+        <w:t xml:space="preserve">on: </w:t>
+      </w:r>
+    </w:p>
+    <w:p>
+      <w:pPr>
+        <w:jc w:val="both"/>
+        <w:rPr>
+          <w:lang w:val="ca-ES"/>
+        </w:rPr>
+      </w:pPr>
+      <w:r>
+        <w:rPr>
+          <w:lang w:val="ca-ES"/>
+        </w:rPr>
+        <w:t xml:space="preserve">p = probabilitat que es produeixi un fallo, </w:t>
+      </w:r>
+      <w:r>
+        <w:rPr>
+          <w:lang w:val="ca-ES"/>
+        </w:rPr>
+        <w:t>λ</w:t>
+      </w:r>
+      <w:r>
+        <w:rPr>
+          <w:lang w:val="ca-ES"/>
+        </w:rPr>
+        <w:t xml:space="preserve"> = 1/MTTF, t = temps transcorregut</w:t>
+      </w:r>
+    </w:p>
+    <w:p>
+      <w:pPr>
+        <w:jc w:val="both"/>
+        <w:rPr>
+          <w:lang w:val="ca-ES"/>
+        </w:rPr>
+      </w:pPr>
+      <w:r>
+        <w:rPr>
+          <w:lang w:val="ca-ES"/>
+        </w:rPr>
+        <w:t xml:space="preserve">En un RAID 0 si falla un disc el sistema falla. En els 1, </w:t>
       </w:r>
       <w:bookmarkStart w:id="0" w:name="_GoBack"/>
       <w:bookmarkEnd w:id="0"/>
+      <w:r>
+        <w:rPr>
+          <w:lang w:val="ca-ES"/>
+        </w:rPr>
+        <w:t xml:space="preserve">3, 4, i 5 si falla un disc el sistema segueix operatiu. Però si durant el MTTR falla un altre disc falla el sistema. En un RAID 6 el sistema falla si falla un 3r disc. </w:t>
+      </w:r>
+    </w:p>
+    <w:p>
+      <w:pPr>
+        <w:jc w:val="both"/>
+        <w:rPr>
+          <w:rFonts w:ascii="Cambria Math" w:hAnsi="Cambria Math" w:cs="Cambria Math"/>
+          <w:lang w:val="ca-ES"/>
+        </w:rPr>
+      </w:pPr>
+      <w:r>
+        <w:rPr>
+          <w:rFonts w:ascii="Cambria Math" w:hAnsi="Cambria Math" w:cs="Cambria Math"/>
+          <w:lang w:val="ca-ES"/>
+        </w:rPr>
+        <w:t>𝑀𝑇𝑇𝐹</w:t>
+      </w:r>
+      <w:r>
+        <w:rPr>
+          <w:rFonts w:ascii="Cambria Math" w:hAnsi="Cambria Math" w:cs="Cambria Math"/>
+          <w:vertAlign w:val="subscript"/>
+          <w:lang w:val="ca-ES"/>
+        </w:rPr>
+        <w:t>𝑅𝐴𝐼𝐷</w:t>
+      </w:r>
+      <w:r>
+        <w:rPr>
+          <w:vertAlign w:val="subscript"/>
+          <w:lang w:val="ca-ES"/>
+        </w:rPr>
+        <w:t>5</w:t>
+      </w:r>
+      <w:r>
+        <w:rPr>
+          <w:lang w:val="ca-ES"/>
+        </w:rPr>
+        <w:t xml:space="preserve"> =</w:t>
+      </w:r>
+      <w:r>
+        <w:rPr>
+          <w:lang w:val="ca-ES"/>
+        </w:rPr>
+        <w:t xml:space="preserve"> </w:t>
+      </w:r>
+      <w:r>
+        <w:rPr>
+          <w:rFonts w:ascii="Cambria Math" w:hAnsi="Cambria Math" w:cs="Cambria Math"/>
+          <w:lang w:val="ca-ES"/>
+        </w:rPr>
+        <w:t>𝑀𝑇𝑇𝐹</w:t>
+      </w:r>
+      <w:r>
+        <w:rPr>
+          <w:rFonts w:ascii="Cambria Math" w:hAnsi="Cambria Math" w:cs="Cambria Math"/>
+          <w:vertAlign w:val="subscript"/>
+          <w:lang w:val="ca-ES"/>
+        </w:rPr>
+        <w:t>𝑁</w:t>
+      </w:r>
+      <w:r>
+        <w:rPr>
+          <w:rFonts w:ascii="Cambria Math" w:hAnsi="Cambria Math" w:cs="Cambria Math"/>
+          <w:vertAlign w:val="subscript"/>
+          <w:lang w:val="ca-ES"/>
+        </w:rPr>
+        <w:t xml:space="preserve"> </w:t>
+      </w:r>
+      <w:r>
+        <w:rPr>
+          <w:lang w:val="ca-ES"/>
+        </w:rPr>
+        <w:t>×</w:t>
+      </w:r>
+      <w:r>
+        <w:rPr>
+          <w:lang w:val="ca-ES"/>
+        </w:rPr>
+        <w:t xml:space="preserve"> </w:t>
+      </w:r>
+      <w:r>
+        <w:rPr>
+          <w:rFonts w:ascii="Cambria Math" w:hAnsi="Cambria Math" w:cs="Cambria Math"/>
+          <w:lang w:val="ca-ES"/>
+        </w:rPr>
+        <w:t>𝑀𝑇𝑇𝐹</w:t>
+      </w:r>
+      <w:r>
+        <w:rPr>
+          <w:rFonts w:ascii="Cambria Math" w:hAnsi="Cambria Math" w:cs="Cambria Math"/>
+          <w:vertAlign w:val="subscript"/>
+          <w:lang w:val="ca-ES"/>
+        </w:rPr>
+        <w:t>𝑁</w:t>
+      </w:r>
+      <w:r>
+        <w:rPr>
+          <w:vertAlign w:val="subscript"/>
+          <w:lang w:val="ca-ES"/>
+        </w:rPr>
+        <w:t>−1</w:t>
+      </w:r>
+      <w:r>
+        <w:rPr>
+          <w:vertAlign w:val="subscript"/>
+          <w:lang w:val="ca-ES"/>
+        </w:rPr>
+        <w:t xml:space="preserve"> </w:t>
+      </w:r>
+      <w:r>
+        <w:rPr>
+          <w:rFonts w:ascii="Cambria Math" w:hAnsi="Cambria Math" w:cs="Cambria Math"/>
+          <w:lang w:val="ca-ES"/>
+        </w:rPr>
+        <w:t xml:space="preserve">/ </w:t>
+      </w:r>
+      <w:r>
+        <w:rPr>
+          <w:rFonts w:ascii="Cambria Math" w:hAnsi="Cambria Math" w:cs="Cambria Math"/>
+          <w:lang w:val="ca-ES"/>
+        </w:rPr>
+        <w:t>𝑀𝑇𝑇𝑅</w:t>
+      </w:r>
+      <w:r>
+        <w:rPr>
+          <w:rFonts w:ascii="Cambria Math" w:hAnsi="Cambria Math" w:cs="Cambria Math"/>
+          <w:lang w:val="ca-ES"/>
+        </w:rPr>
+        <w:t xml:space="preserve"> </w:t>
+      </w:r>
+      <w:r>
+        <w:rPr>
+          <w:lang w:val="ca-ES"/>
+        </w:rPr>
+        <w:t>=</w:t>
+      </w:r>
+      <w:r>
+        <w:rPr>
+          <w:lang w:val="ca-ES"/>
+        </w:rPr>
+        <w:t xml:space="preserve"> </w:t>
+      </w:r>
+      <w:r>
+        <w:rPr>
+          <w:rFonts w:ascii="Cambria Math" w:hAnsi="Cambria Math" w:cs="Cambria Math"/>
+          <w:lang w:val="ca-ES"/>
+        </w:rPr>
+        <w:t>𝑀𝑇𝑇𝐹</w:t>
+      </w:r>
+      <w:r>
+        <w:rPr>
+          <w:rFonts w:ascii="Cambria Math" w:hAnsi="Cambria Math" w:cs="Cambria Math"/>
+          <w:vertAlign w:val="subscript"/>
+          <w:lang w:val="ca-ES"/>
+        </w:rPr>
+        <w:t>𝑑𝑖𝑠𝑐𝑜</w:t>
+      </w:r>
+      <w:r>
+        <w:rPr>
+          <w:vertAlign w:val="superscript"/>
+          <w:lang w:val="ca-ES"/>
+        </w:rPr>
+        <w:t>2</w:t>
+      </w:r>
+      <w:r>
+        <w:rPr>
+          <w:rFonts w:ascii="Cambria Math" w:hAnsi="Cambria Math" w:cs="Cambria Math"/>
+          <w:lang w:val="ca-ES"/>
+        </w:rPr>
+        <w:t>/</w:t>
+      </w:r>
+      <w:r>
+        <w:rPr>
+          <w:rFonts w:ascii="Cambria Math" w:hAnsi="Cambria Math" w:cs="Cambria Math"/>
+          <w:lang w:val="ca-ES"/>
+        </w:rPr>
+        <w:t>𝑁</w:t>
+      </w:r>
+      <w:r>
+        <w:rPr>
+          <w:lang w:val="ca-ES"/>
+        </w:rPr>
+        <w:t>×(</w:t>
+      </w:r>
+      <w:r>
+        <w:rPr>
+          <w:rFonts w:ascii="Cambria Math" w:hAnsi="Cambria Math" w:cs="Cambria Math"/>
+          <w:lang w:val="ca-ES"/>
+        </w:rPr>
+        <w:t>𝑁</w:t>
+      </w:r>
+      <w:r>
+        <w:rPr>
+          <w:lang w:val="ca-ES"/>
+        </w:rPr>
+        <w:t>−1)×</w:t>
+      </w:r>
+      <w:r>
+        <w:rPr>
+          <w:rFonts w:ascii="Cambria Math" w:hAnsi="Cambria Math" w:cs="Cambria Math"/>
+          <w:lang w:val="ca-ES"/>
+        </w:rPr>
+        <w:t>𝑀𝑇𝑇𝑅</w:t>
+      </w:r>
+    </w:p>
+    <w:p>
+      <w:pPr>
+        <w:jc w:val="both"/>
+        <w:rPr>
+          <w:vertAlign w:val="superscript"/>
+          <w:lang w:val="ca-ES"/>
+        </w:rPr>
+      </w:pPr>
     </w:p>
     <w:sectPr>
       <w:pgSz w:w="11906" w:h="16838"/>

</xml_diff>